<commit_message>
se agrega matriz de trazabilidad al doc de pruebas
</commit_message>
<xml_diff>
--- a/docs/Documento de Pruebas (en edicion).docx
+++ b/docs/Documento de Pruebas (en edicion).docx
@@ -37,8 +37,6 @@
           <w:lang w:eastAsia="es-ES"/>
         </w:rPr>
       </w:pPr>
-      <w:bookmarkStart w:id="0" w:name="_GoBack"/>
-      <w:bookmarkEnd w:id="0"/>
       <w:r>
         <w:rPr>
           <w:rFonts w:ascii="Times New Roman" w:eastAsia="Times New Roman" w:hAnsi="Times New Roman" w:cs="Times New Roman"/>
@@ -1095,19 +1093,7 @@
         <w:rPr>
           <w:color w:val="333333"/>
         </w:rPr>
-        <w:t xml:space="preserve"> solo se debe hacer clic sobre el botón correspondiente (</w:t>
-      </w:r>
-      <w:r>
-        <w:rPr>
-          <w:color w:val="333333"/>
-        </w:rPr>
-        <w:t>“Generar txt”</w:t>
-      </w:r>
-      <w:r>
-        <w:rPr>
-          <w:color w:val="333333"/>
-        </w:rPr>
-        <w:t>).</w:t>
+        <w:t xml:space="preserve"> solo se debe hacer clic sobre el botón correspondiente (“Generar txt”).</w:t>
       </w:r>
     </w:p>
     <w:p>
@@ -1306,19 +1292,7 @@
         <w:rPr>
           <w:color w:val="333333"/>
         </w:rPr>
-        <w:t xml:space="preserve">seleccionar la pestaña </w:t>
-      </w:r>
-      <w:r>
-        <w:rPr>
-          <w:color w:val="333333"/>
-        </w:rPr>
-        <w:t>Preset</w:t>
-      </w:r>
-      <w:r>
-        <w:rPr>
-          <w:color w:val="333333"/>
-        </w:rPr>
-        <w:t>.</w:t>
+        <w:t>seleccionar la pestaña Preset.</w:t>
       </w:r>
     </w:p>
     <w:p>
@@ -1344,43 +1318,7 @@
         <w:rPr>
           <w:color w:val="333333"/>
         </w:rPr>
-        <w:t xml:space="preserve"> </w:t>
-      </w:r>
-      <w:r>
-        <w:rPr>
-          <w:color w:val="333333"/>
-        </w:rPr>
-        <w:t>Se debe ingresar un valor numérico en la caja de texto que corresponda al intervalo especificado (</w:t>
-      </w:r>
-      <w:r>
-        <w:rPr>
-          <w:color w:val="333333"/>
-        </w:rPr>
-        <w:t>0°C &lt; T</w:t>
-      </w:r>
-      <w:r>
-        <w:rPr>
-          <w:color w:val="333333"/>
-        </w:rPr>
-        <w:t xml:space="preserve"> </w:t>
-      </w:r>
-      <w:r>
-        <w:rPr>
-          <w:color w:val="333333"/>
-        </w:rPr>
-        <w:t>&lt; 40°C</w:t>
-      </w:r>
-      <w:r>
-        <w:rPr>
-          <w:color w:val="333333"/>
-        </w:rPr>
-        <w:t>)</w:t>
-      </w:r>
-      <w:r>
-        <w:rPr>
-          <w:color w:val="333333"/>
-        </w:rPr>
-        <w:t>.</w:t>
+        <w:t xml:space="preserve"> Se debe ingresar un valor numérico en la caja de texto que corresponda al intervalo especificado (0°C &lt; T &lt; 40°C).</w:t>
       </w:r>
     </w:p>
     <w:p>
@@ -1400,13 +1338,7 @@
         <w:rPr>
           <w:color w:val="333333"/>
         </w:rPr>
-        <w:t>RESULTADO ESPERADO: La aplicación debe</w:t>
-      </w:r>
-      <w:r>
-        <w:rPr>
-          <w:color w:val="333333"/>
-        </w:rPr>
-        <w:t xml:space="preserve"> según la condición de</w:t>
+        <w:t>RESULTADO ESPERADO: La aplicación debe según la condición de</w:t>
       </w:r>
       <w:r>
         <w:rPr>
@@ -1418,19 +1350,38 @@
         <w:rPr>
           <w:color w:val="333333"/>
         </w:rPr>
-        <w:t xml:space="preserve"> hacer uso de los periféricos AC o Estufa mediante una señal lógica hasta alcanzar el valor deseado de temperatura</w:t>
-      </w:r>
-      <w:r>
-        <w:rPr>
-          <w:color w:val="333333"/>
-        </w:rPr>
-        <w:t>.</w:t>
-      </w:r>
-      <w:r>
-        <w:rPr>
-          <w:color w:val="333333"/>
-        </w:rPr>
-        <w:t xml:space="preserve"> En caso de que el valor introducido por el usuario no pertenezca al intervalo admitido por el sistema, este </w:t>
+        <w:t xml:space="preserve"> hacer uso de los periféricos AC o Estufa mediante una señal lógica hasta alcanzar el valor deseado de temperatura.</w:t>
+      </w:r>
+      <w:r>
+        <w:rPr>
+          <w:color w:val="333333"/>
+        </w:rPr>
+        <w:t xml:space="preserve"> </w:t>
+      </w:r>
+    </w:p>
+    <w:p>
+      <w:pPr>
+        <w:pStyle w:val="NormalWeb"/>
+        <w:numPr>
+          <w:ilvl w:val="1"/>
+          <w:numId w:val="1"/>
+        </w:numPr>
+        <w:tabs>
+          <w:tab w:val="clear" w:pos="1440"/>
+          <w:tab w:val="num" w:pos="1276"/>
+        </w:tabs>
+        <w:spacing w:before="0" w:beforeAutospacing="0" w:after="225" w:afterAutospacing="0" w:line="330" w:lineRule="atLeast"/>
+        <w:ind w:left="567"/>
+        <w:rPr>
+          <w:color w:val="333333"/>
+        </w:rPr>
+      </w:pPr>
+      <w:r>
+        <w:rPr>
+          <w:color w:val="333333"/>
+        </w:rPr>
+        <w:lastRenderedPageBreak/>
+        <w:t xml:space="preserve">En caso de que el valor introducido por el usuario no pertenezca al intervalo admitido por el sistema, este </w:t>
       </w:r>
       <w:r>
         <w:rPr>
@@ -1441,6 +1392,30 @@
     </w:p>
     <w:p>
       <w:pPr>
+        <w:pStyle w:val="NormalWeb"/>
+        <w:numPr>
+          <w:ilvl w:val="1"/>
+          <w:numId w:val="1"/>
+        </w:numPr>
+        <w:tabs>
+          <w:tab w:val="clear" w:pos="1440"/>
+          <w:tab w:val="num" w:pos="1276"/>
+        </w:tabs>
+        <w:spacing w:before="0" w:beforeAutospacing="0" w:after="225" w:afterAutospacing="0" w:line="330" w:lineRule="atLeast"/>
+        <w:ind w:left="567"/>
+        <w:rPr>
+          <w:color w:val="333333"/>
+        </w:rPr>
+      </w:pPr>
+      <w:r>
+        <w:rPr>
+          <w:color w:val="333333"/>
+        </w:rPr>
+        <w:t>La interfaz gráfica (Vista) debe mostrar en tiempo real la actualización del valor de temperatura a medida que esta varía.</w:t>
+      </w:r>
+    </w:p>
+    <w:p>
+      <w:pPr>
         <w:rPr>
           <w:rFonts w:ascii="Times New Roman" w:hAnsi="Times New Roman" w:cs="Times New Roman"/>
           <w:sz w:val="24"/>
@@ -1474,34 +1449,7 @@
           <w:szCs w:val="24"/>
           <w:u w:val="single"/>
         </w:rPr>
-        <w:t xml:space="preserve">seteo de </w:t>
-      </w:r>
-      <w:r>
-        <w:rPr>
-          <w:rFonts w:ascii="Times New Roman" w:hAnsi="Times New Roman" w:cs="Times New Roman"/>
-          <w:sz w:val="24"/>
-          <w:szCs w:val="24"/>
-          <w:u w:val="single"/>
-        </w:rPr>
-        <w:t>humedad</w:t>
-      </w:r>
-      <w:r>
-        <w:rPr>
-          <w:rFonts w:ascii="Times New Roman" w:hAnsi="Times New Roman" w:cs="Times New Roman"/>
-          <w:sz w:val="24"/>
-          <w:szCs w:val="24"/>
-          <w:u w:val="single"/>
-        </w:rPr>
-        <w:t xml:space="preserve"> deseada</w:t>
-      </w:r>
-      <w:r>
-        <w:rPr>
-          <w:rFonts w:ascii="Times New Roman" w:hAnsi="Times New Roman" w:cs="Times New Roman"/>
-          <w:sz w:val="24"/>
-          <w:szCs w:val="24"/>
-          <w:u w:val="single"/>
-        </w:rPr>
-        <w:t>:</w:t>
+        <w:t>seteo de humedad deseada:</w:t>
       </w:r>
     </w:p>
     <w:p>
@@ -1645,19 +1593,27 @@
         <w:rPr>
           <w:color w:val="333333"/>
         </w:rPr>
-        <w:t xml:space="preserve"> Se debe ingresar un valor numérico en la caja de texto que corresponda al intervalo especificado (</w:t>
-      </w:r>
-      <w:r>
-        <w:rPr>
-          <w:color w:val="333333"/>
-        </w:rPr>
-        <w:t xml:space="preserve"> [0,100] ---------&gt; </w:t>
-      </w:r>
-      <w:r>
-        <w:rPr>
-          <w:color w:val="333333"/>
-        </w:rPr>
-        <w:t>0% &lt; H &lt; 100%</w:t>
+        <w:t xml:space="preserve"> Se debe ingresar un valor numérico en la caja de texto que corresponda al intervalo especificado </w:t>
+      </w:r>
+      <w:proofErr w:type="gramStart"/>
+      <w:r>
+        <w:rPr>
+          <w:color w:val="333333"/>
+        </w:rPr>
+        <w:t>(</w:t>
+      </w:r>
+      <w:r>
+        <w:rPr>
+          <w:color w:val="333333"/>
+        </w:rPr>
+        <w:t xml:space="preserve"> [</w:t>
+      </w:r>
+      <w:proofErr w:type="gramEnd"/>
+      <w:r>
+        <w:rPr>
+          <w:color w:val="333333"/>
+        </w:rPr>
+        <w:t>0,100] ---------&gt; 0% &lt; H &lt; 100%</w:t>
       </w:r>
       <w:r>
         <w:rPr>
@@ -1731,13 +1687,43 @@
         <w:rPr>
           <w:color w:val="333333"/>
         </w:rPr>
+        <w:t xml:space="preserve">. </w:t>
+      </w:r>
+    </w:p>
+    <w:p>
+      <w:pPr>
+        <w:pStyle w:val="NormalWeb"/>
+        <w:numPr>
+          <w:ilvl w:val="1"/>
+          <w:numId w:val="1"/>
+        </w:numPr>
+        <w:tabs>
+          <w:tab w:val="clear" w:pos="1440"/>
+          <w:tab w:val="num" w:pos="1134"/>
+        </w:tabs>
+        <w:spacing w:before="0" w:beforeAutospacing="0" w:after="225" w:afterAutospacing="0" w:line="330" w:lineRule="atLeast"/>
+        <w:ind w:left="426"/>
+        <w:rPr>
+          <w:color w:val="333333"/>
+        </w:rPr>
+      </w:pPr>
+      <w:r>
+        <w:rPr>
+          <w:color w:val="333333"/>
+        </w:rPr>
+        <w:t xml:space="preserve">Tanto en la pestaña Monitor como en la pestaña Preset, la interfaz gráfica (Vista) debe mostrar en tiempo real el cambio del valor de la </w:t>
+      </w:r>
+      <w:r>
+        <w:rPr>
+          <w:color w:val="333333"/>
+        </w:rPr>
+        <w:t>humedad</w:t>
+      </w:r>
+      <w:r>
+        <w:rPr>
+          <w:color w:val="333333"/>
+        </w:rPr>
         <w:t>.</w:t>
-      </w:r>
-      <w:r>
-        <w:rPr>
-          <w:color w:val="333333"/>
-        </w:rPr>
-        <w:t xml:space="preserve"> </w:t>
       </w:r>
     </w:p>
     <w:p>
@@ -1811,6 +1797,59 @@
         </w:rPr>
         <w:t>En caso de que el valor introducido por el usuario no pertenezca al intervalo admitido por el sistema, este deberá ser ignorado.</w:t>
       </w:r>
+    </w:p>
+    <w:p>
+      <w:pPr>
+        <w:pStyle w:val="NormalWeb"/>
+        <w:spacing w:before="0" w:beforeAutospacing="0" w:after="225" w:afterAutospacing="0" w:line="330" w:lineRule="atLeast"/>
+        <w:rPr>
+          <w:b/>
+          <w:color w:val="333333"/>
+          <w:u w:val="single"/>
+        </w:rPr>
+      </w:pPr>
+    </w:p>
+    <w:p>
+      <w:pPr>
+        <w:pStyle w:val="NormalWeb"/>
+        <w:spacing w:before="0" w:beforeAutospacing="0" w:after="225" w:afterAutospacing="0" w:line="330" w:lineRule="atLeast"/>
+        <w:rPr>
+          <w:b/>
+          <w:color w:val="333333"/>
+          <w:u w:val="single"/>
+        </w:rPr>
+      </w:pPr>
+      <w:r>
+        <w:rPr>
+          <w:b/>
+          <w:color w:val="333333"/>
+          <w:u w:val="single"/>
+        </w:rPr>
+        <w:t>Matriz de trazabilidad</w:t>
+      </w:r>
+    </w:p>
+    <w:p>
+      <w:pPr>
+        <w:pStyle w:val="NormalWeb"/>
+        <w:spacing w:before="0" w:beforeAutospacing="0" w:after="225" w:afterAutospacing="0" w:line="330" w:lineRule="atLeast"/>
+        <w:rPr>
+          <w:b/>
+          <w:color w:val="333333"/>
+          <w:u w:val="single"/>
+        </w:rPr>
+      </w:pPr>
+      <w:bookmarkStart w:id="0" w:name="_GoBack"/>
+      <w:bookmarkEnd w:id="0"/>
+    </w:p>
+    <w:p>
+      <w:pPr>
+        <w:pStyle w:val="NormalWeb"/>
+        <w:spacing w:before="0" w:beforeAutospacing="0" w:after="225" w:afterAutospacing="0" w:line="330" w:lineRule="atLeast"/>
+        <w:rPr>
+          <w:color w:val="333333"/>
+          <w:u w:val="single"/>
+        </w:rPr>
+      </w:pPr>
     </w:p>
     <w:p>
       <w:pPr>

</xml_diff>